<commit_message>
long overdue cv update
</commit_message>
<xml_diff>
--- a/Currículo João Eurico - Vendas - versão junho de 2017 - Copia.docx
+++ b/Currículo João Eurico - Vendas - versão junho de 2017 - Copia.docx
@@ -10,471 +10,449 @@
           <w:u w:val="single"/>
         </w:rPr>
       </w:pPr>
-    </w:p>
-    <w:p>
-      <w:pPr>
-        <w:rPr>
-          <w:rFonts w:ascii="Verdana" w:hAnsi="Verdana"/>
-          <w:b/>
-          <w:u w:val="single"/>
-        </w:rPr>
-      </w:pPr>
-    </w:p>
-    <w:p>
-      <w:pPr>
-        <w:rPr>
-          <w:rFonts w:ascii="Verdana" w:hAnsi="Verdana"/>
-          <w:b/>
-          <w:u w:val="single"/>
-        </w:rPr>
-      </w:pPr>
-      <w:r>
-        <w:rPr>
-          <w:rFonts w:ascii="Verdana" w:hAnsi="Verdana"/>
-          <w:b/>
-          <w:u w:val="single"/>
-        </w:rPr>
-        <w:t>DADOS PESSOAIS</w:t>
-      </w:r>
-    </w:p>
-    <w:p>
-      <w:pPr>
-        <w:spacing w:line="360" w:lineRule="auto"/>
-        <w:rPr>
-          <w:rFonts w:ascii="Verdana" w:hAnsi="Verdana"/>
-        </w:rPr>
-      </w:pPr>
-      <w:r>
-        <w:rPr>
-          <w:rFonts w:ascii="Verdana" w:hAnsi="Verdana"/>
-        </w:rPr>
-        <w:t>João Eurico de Aguiar Lima</w:t>
-      </w:r>
-    </w:p>
-    <w:p>
-      <w:pPr>
-        <w:spacing w:line="360" w:lineRule="auto"/>
-        <w:rPr>
-          <w:rFonts w:ascii="Verdana" w:hAnsi="Verdana"/>
-        </w:rPr>
-      </w:pPr>
-      <w:r>
-        <w:rPr>
-          <w:rFonts w:ascii="Verdana" w:hAnsi="Verdana"/>
-        </w:rPr>
-        <w:t xml:space="preserve">Brasileiro, casado, </w:t>
-      </w:r>
-      <w:r>
-        <w:rPr>
-          <w:rFonts w:ascii="Verdana" w:hAnsi="Verdana"/>
-        </w:rPr>
-        <w:t>5</w:t>
-      </w:r>
-      <w:r>
-        <w:rPr>
-          <w:rFonts w:ascii="Verdana" w:hAnsi="Verdana"/>
-        </w:rPr>
-        <w:t>1</w:t>
-      </w:r>
-      <w:r>
-        <w:rPr>
-          <w:rFonts w:ascii="Verdana" w:hAnsi="Verdana"/>
-        </w:rPr>
-        <w:t xml:space="preserve"> anos</w:t>
-      </w:r>
-    </w:p>
-    <w:p>
-      <w:pPr>
-        <w:spacing w:line="360" w:lineRule="auto"/>
-        <w:rPr>
-          <w:rFonts w:ascii="Verdana" w:hAnsi="Verdana"/>
-          <w:b/>
-          <w:u w:val="single"/>
-        </w:rPr>
-      </w:pPr>
-      <w:r>
-        <w:rPr>
-          <w:rFonts w:ascii="Verdana" w:hAnsi="Verdana"/>
-          <w:b/>
-          <w:u w:val="single"/>
-        </w:rPr>
-        <w:t>ESCOLARIDADE</w:t>
-      </w:r>
-    </w:p>
-    <w:p>
-      <w:pPr>
-        <w:spacing w:line="360" w:lineRule="auto"/>
-        <w:rPr>
-          <w:rFonts w:ascii="Verdana" w:hAnsi="Verdana"/>
-        </w:rPr>
-      </w:pPr>
-      <w:r>
-        <w:rPr>
-          <w:rFonts w:ascii="Verdana" w:hAnsi="Verdana"/>
-        </w:rPr>
-        <w:t>Ciência da Computação</w:t>
-      </w:r>
-    </w:p>
-    <w:p>
-      <w:pPr>
-        <w:spacing w:line="360" w:lineRule="auto"/>
-        <w:rPr>
-          <w:rFonts w:ascii="Verdana" w:hAnsi="Verdana"/>
-        </w:rPr>
-      </w:pPr>
-      <w:r>
-        <w:rPr>
-          <w:rFonts w:ascii="Verdana" w:hAnsi="Verdana"/>
-        </w:rPr>
-        <w:t>FACULDADE: UFPE – PE - Brasil                        – Conclusão: 1989</w:t>
-      </w:r>
-    </w:p>
-    <w:p>
-      <w:pPr>
-        <w:rPr>
-          <w:rFonts w:ascii="Verdana" w:hAnsi="Verdana"/>
-        </w:rPr>
-      </w:pPr>
-      <w:r>
-        <w:rPr>
-          <w:rFonts w:ascii="Verdana" w:hAnsi="Verdana"/>
-          <w:b/>
-          <w:u w:val="single"/>
-        </w:rPr>
-        <w:t>IDIOMAS</w:t>
-      </w:r>
-    </w:p>
-    <w:p>
-      <w:pPr>
-        <w:rPr>
-          <w:rFonts w:ascii="Verdana" w:hAnsi="Verdana"/>
-          <w:color w:val="000000"/>
-        </w:rPr>
-      </w:pPr>
-      <w:proofErr w:type="gramStart"/>
-      <w:r>
-        <w:rPr>
-          <w:rFonts w:ascii="Verdana" w:hAnsi="Verdana"/>
-          <w:iCs/>
-          <w:color w:val="000000"/>
-        </w:rPr>
-        <w:t>Inglês</w:t>
-      </w:r>
-      <w:r>
-        <w:rPr>
-          <w:rFonts w:ascii="Verdana" w:hAnsi="Verdana"/>
-          <w:color w:val="000000"/>
-        </w:rPr>
-        <w:t xml:space="preserve"> :</w:t>
-      </w:r>
-      <w:proofErr w:type="gramEnd"/>
-      <w:r>
-        <w:rPr>
-          <w:rFonts w:ascii="Verdana" w:hAnsi="Verdana"/>
-          <w:color w:val="000000"/>
-        </w:rPr>
-        <w:t xml:space="preserve"> Avançado (total fluência)</w:t>
-      </w:r>
-    </w:p>
-    <w:p>
-      <w:pPr>
-        <w:rPr>
-          <w:rFonts w:ascii="Verdana" w:hAnsi="Verdana"/>
-        </w:rPr>
-      </w:pPr>
-      <w:proofErr w:type="gramStart"/>
-      <w:r>
-        <w:rPr>
-          <w:rFonts w:ascii="Verdana" w:hAnsi="Verdana"/>
-          <w:color w:val="000000"/>
-        </w:rPr>
-        <w:t>Espanhol :</w:t>
-      </w:r>
-      <w:proofErr w:type="gramEnd"/>
-      <w:r>
-        <w:rPr>
-          <w:rFonts w:ascii="Verdana" w:hAnsi="Verdana"/>
-          <w:color w:val="000000"/>
-        </w:rPr>
-        <w:t xml:space="preserve"> Intermediário</w:t>
-      </w:r>
-    </w:p>
-    <w:p>
-      <w:pPr>
-        <w:rPr>
-          <w:rFonts w:ascii="Verdana" w:hAnsi="Verdana"/>
-          <w:b/>
-          <w:u w:val="single"/>
-        </w:rPr>
-      </w:pPr>
-    </w:p>
-    <w:p>
-      <w:pPr>
-        <w:rPr>
-          <w:rFonts w:ascii="Verdana" w:hAnsi="Verdana"/>
-          <w:b/>
-          <w:u w:val="single"/>
-        </w:rPr>
-      </w:pPr>
-      <w:r>
-        <w:rPr>
-          <w:rFonts w:ascii="Verdana" w:hAnsi="Verdana"/>
-          <w:b/>
-          <w:u w:val="single"/>
-        </w:rPr>
-        <w:t>Principais qualificações</w:t>
-      </w:r>
-    </w:p>
-    <w:p>
-      <w:pPr>
-        <w:ind w:right="664"/>
-        <w:jc w:val="both"/>
-        <w:rPr>
-          <w:rFonts w:ascii="Verdana" w:hAnsi="Verdana"/>
-        </w:rPr>
-      </w:pPr>
-      <w:r>
-        <w:rPr>
-          <w:rFonts w:ascii="Verdana" w:hAnsi="Verdana"/>
-        </w:rPr>
-        <w:t>Profundo</w:t>
-      </w:r>
-      <w:r>
-        <w:rPr>
-          <w:rFonts w:ascii="Verdana" w:hAnsi="Verdana"/>
-        </w:rPr>
-        <w:t>s</w:t>
-      </w:r>
-      <w:r>
-        <w:rPr>
-          <w:rFonts w:ascii="Verdana" w:hAnsi="Verdana"/>
-        </w:rPr>
-        <w:t xml:space="preserve"> conhecimento</w:t>
-      </w:r>
-      <w:r>
-        <w:rPr>
-          <w:rFonts w:ascii="Verdana" w:hAnsi="Verdana"/>
-        </w:rPr>
-        <w:t>s</w:t>
-      </w:r>
-      <w:r>
-        <w:rPr>
-          <w:rFonts w:ascii="Verdana" w:hAnsi="Verdana"/>
-        </w:rPr>
-        <w:t xml:space="preserve"> de TIC, gestão </w:t>
-      </w:r>
-      <w:r>
-        <w:rPr>
-          <w:rFonts w:ascii="Verdana" w:hAnsi="Verdana"/>
-        </w:rPr>
-        <w:t>de recursos de TI, integração de soluções.</w:t>
-      </w:r>
-      <w:r>
-        <w:rPr>
-          <w:rFonts w:ascii="Verdana" w:hAnsi="Verdana"/>
-        </w:rPr>
-        <w:t xml:space="preserve"> </w:t>
-      </w:r>
-      <w:r>
-        <w:rPr>
-          <w:rFonts w:ascii="Verdana" w:hAnsi="Verdana"/>
-        </w:rPr>
-        <w:t>Forte atuação na área comercial de soluções de TI envolvendo desde software aplicativo (ERP, BI, gestão de processos), serviços de consultoria, produtos e soluções de infraestrutura</w:t>
-      </w:r>
-      <w:r>
-        <w:rPr>
-          <w:rFonts w:ascii="Verdana" w:hAnsi="Verdana"/>
-        </w:rPr>
-        <w:t xml:space="preserve"> de </w:t>
-      </w:r>
-      <w:r>
-        <w:rPr>
-          <w:rFonts w:ascii="Verdana" w:hAnsi="Verdana"/>
-        </w:rPr>
-        <w:t xml:space="preserve">hardware de </w:t>
-      </w:r>
-      <w:r>
-        <w:rPr>
-          <w:rFonts w:ascii="Verdana" w:hAnsi="Verdana"/>
-        </w:rPr>
-        <w:t>TI</w:t>
-      </w:r>
-      <w:r>
-        <w:rPr>
-          <w:rFonts w:ascii="Verdana" w:hAnsi="Verdana"/>
-        </w:rPr>
-        <w:t>.</w:t>
-      </w:r>
-      <w:r>
-        <w:rPr>
-          <w:rFonts w:ascii="Verdana" w:hAnsi="Verdana"/>
-        </w:rPr>
-        <w:t xml:space="preserve"> Experiência na gestão de equipes de vendas com forte liderança e resultados comprovados em carteira de pedidos de mais de R$ 10 mil</w:t>
-      </w:r>
-      <w:r>
-        <w:rPr>
-          <w:rFonts w:ascii="Verdana" w:hAnsi="Verdana"/>
-        </w:rPr>
-        <w:t>hões de reais de faturamento de</w:t>
-      </w:r>
-      <w:r>
-        <w:rPr>
-          <w:rFonts w:ascii="Verdana" w:hAnsi="Verdana"/>
-        </w:rPr>
-        <w:t>, produtos</w:t>
-      </w:r>
-      <w:r>
-        <w:rPr>
-          <w:rFonts w:ascii="Verdana" w:hAnsi="Verdana"/>
-        </w:rPr>
-        <w:t>, soluções</w:t>
-      </w:r>
-      <w:r>
-        <w:rPr>
-          <w:rFonts w:ascii="Verdana" w:hAnsi="Verdana"/>
-        </w:rPr>
-        <w:t xml:space="preserve"> e serviços.</w:t>
-      </w:r>
-      <w:r>
-        <w:rPr>
-          <w:rFonts w:ascii="Verdana" w:hAnsi="Verdana"/>
-        </w:rPr>
-        <w:t xml:space="preserve"> Grande capacidade de </w:t>
-      </w:r>
-      <w:r>
-        <w:rPr>
-          <w:rFonts w:ascii="Verdana" w:hAnsi="Verdana"/>
-        </w:rPr>
-        <w:t xml:space="preserve">liderança, </w:t>
-      </w:r>
-      <w:proofErr w:type="spellStart"/>
-      <w:r>
-        <w:rPr>
-          <w:rFonts w:ascii="Verdana" w:hAnsi="Verdana"/>
-        </w:rPr>
-        <w:t>coaching</w:t>
-      </w:r>
-      <w:proofErr w:type="spellEnd"/>
-      <w:r>
-        <w:rPr>
-          <w:rFonts w:ascii="Verdana" w:hAnsi="Verdana"/>
-        </w:rPr>
-        <w:t xml:space="preserve"> e desenvolvimento de equipes com formação de times de excelente performance. Vasto conhecimento e experiência em gerência de empresas </w:t>
-      </w:r>
-      <w:r>
-        <w:rPr>
-          <w:rFonts w:ascii="Verdana" w:hAnsi="Verdana"/>
-        </w:rPr>
-        <w:t xml:space="preserve">multinacionais com reportes direto a matrizes fora do Brasil. Total conhecimento do processo de </w:t>
-      </w:r>
-      <w:proofErr w:type="gramStart"/>
-      <w:r>
-        <w:rPr>
-          <w:rFonts w:ascii="Verdana" w:hAnsi="Verdana"/>
-        </w:rPr>
-        <w:t>vendas centrada</w:t>
-      </w:r>
-      <w:proofErr w:type="gramEnd"/>
-      <w:r>
-        <w:rPr>
-          <w:rFonts w:ascii="Verdana" w:hAnsi="Verdana"/>
-        </w:rPr>
-        <w:t xml:space="preserve"> no cliente</w:t>
-      </w:r>
-      <w:r>
-        <w:rPr>
-          <w:rFonts w:ascii="Verdana" w:hAnsi="Verdana"/>
-        </w:rPr>
-        <w:t>.</w:t>
-      </w:r>
-    </w:p>
-    <w:p>
-      <w:pPr>
-        <w:rPr>
-          <w:rFonts w:ascii="Verdana" w:hAnsi="Verdana"/>
-          <w:b/>
-          <w:u w:val="single"/>
-        </w:rPr>
-      </w:pPr>
-    </w:p>
-    <w:p>
-      <w:pPr>
-        <w:rPr>
-          <w:rFonts w:ascii="Verdana" w:hAnsi="Verdana"/>
-          <w:b/>
-          <w:u w:val="single"/>
-        </w:rPr>
-      </w:pPr>
-      <w:r>
-        <w:rPr>
-          <w:rFonts w:ascii="Verdana" w:hAnsi="Verdana"/>
-          <w:b/>
-          <w:u w:val="single"/>
-        </w:rPr>
-        <w:t xml:space="preserve">EXPERIÊNCIA PROFISSIONAL </w:t>
-      </w:r>
-    </w:p>
-    <w:p>
-      <w:pPr>
-        <w:rPr>
-          <w:rFonts w:ascii="Verdana" w:hAnsi="Verdana"/>
-          <w:b/>
-          <w:bCs/>
-        </w:rPr>
-      </w:pPr>
-    </w:p>
-    <w:p>
-      <w:pPr>
-        <w:jc w:val="both"/>
-        <w:rPr>
-          <w:rFonts w:ascii="Verdana" w:hAnsi="Verdana" w:cs="Arial"/>
-        </w:rPr>
-      </w:pPr>
-      <w:r>
-        <w:rPr>
-          <w:rFonts w:ascii="Verdana" w:hAnsi="Verdana" w:cs="Arial"/>
-          <w:b/>
-        </w:rPr>
-        <w:t>Edax Ltda</w:t>
-      </w:r>
-      <w:r>
-        <w:rPr>
-          <w:rFonts w:ascii="Verdana" w:hAnsi="Verdana" w:cs="Arial"/>
-        </w:rPr>
-        <w:t xml:space="preserve"> - </w:t>
-      </w:r>
-      <w:r>
-        <w:rPr>
-          <w:rFonts w:ascii="Verdana" w:hAnsi="Verdana" w:cs="Arial"/>
-        </w:rPr>
-        <w:t>10</w:t>
-      </w:r>
-      <w:r>
-        <w:rPr>
-          <w:rFonts w:ascii="Verdana" w:hAnsi="Verdana" w:cs="Arial"/>
-        </w:rPr>
-        <w:t>/</w:t>
-      </w:r>
-      <w:r>
-        <w:rPr>
-          <w:rFonts w:ascii="Verdana" w:hAnsi="Verdana" w:cs="Arial"/>
-        </w:rPr>
-        <w:t>2016</w:t>
-      </w:r>
-      <w:r>
-        <w:rPr>
-          <w:rFonts w:ascii="Verdana" w:hAnsi="Verdana" w:cs="Arial"/>
-        </w:rPr>
-        <w:t xml:space="preserve"> – </w:t>
-      </w:r>
-      <w:r>
-        <w:rPr>
-          <w:rFonts w:ascii="Verdana" w:hAnsi="Verdana" w:cs="Arial"/>
-        </w:rPr>
-        <w:t>9/2017</w:t>
-      </w:r>
       <w:bookmarkStart w:id="0" w:name="_GoBack"/>
       <w:bookmarkEnd w:id="0"/>
+    </w:p>
+    <w:p>
+      <w:pPr>
+        <w:rPr>
+          <w:rFonts w:ascii="Verdana" w:hAnsi="Verdana"/>
+          <w:b/>
+          <w:u w:val="single"/>
+        </w:rPr>
+      </w:pPr>
+    </w:p>
+    <w:p>
+      <w:pPr>
+        <w:rPr>
+          <w:rFonts w:ascii="Verdana" w:hAnsi="Verdana"/>
+          <w:b/>
+          <w:u w:val="single"/>
+        </w:rPr>
+      </w:pPr>
+      <w:r>
+        <w:rPr>
+          <w:rFonts w:ascii="Verdana" w:hAnsi="Verdana"/>
+          <w:b/>
+          <w:u w:val="single"/>
+        </w:rPr>
+        <w:t>DADOS PESSOAIS</w:t>
+      </w:r>
+    </w:p>
+    <w:p>
+      <w:pPr>
+        <w:spacing w:line="360" w:lineRule="auto"/>
+        <w:rPr>
+          <w:rFonts w:ascii="Verdana" w:hAnsi="Verdana"/>
+        </w:rPr>
+      </w:pPr>
+      <w:r>
+        <w:rPr>
+          <w:rFonts w:ascii="Verdana" w:hAnsi="Verdana"/>
+        </w:rPr>
+        <w:t>João Eurico de Aguiar Lima</w:t>
+      </w:r>
+    </w:p>
+    <w:p>
+      <w:pPr>
+        <w:spacing w:line="360" w:lineRule="auto"/>
+        <w:rPr>
+          <w:rFonts w:ascii="Verdana" w:hAnsi="Verdana"/>
+        </w:rPr>
+      </w:pPr>
+      <w:r>
+        <w:rPr>
+          <w:rFonts w:ascii="Verdana" w:hAnsi="Verdana"/>
+        </w:rPr>
+        <w:t xml:space="preserve">Brasileiro, casado, </w:t>
+      </w:r>
+      <w:r>
+        <w:rPr>
+          <w:rFonts w:ascii="Verdana" w:hAnsi="Verdana"/>
+        </w:rPr>
+        <w:t>5</w:t>
+      </w:r>
+      <w:r>
+        <w:rPr>
+          <w:rFonts w:ascii="Verdana" w:hAnsi="Verdana"/>
+        </w:rPr>
+        <w:t>1</w:t>
+      </w:r>
+      <w:r>
+        <w:rPr>
+          <w:rFonts w:ascii="Verdana" w:hAnsi="Verdana"/>
+        </w:rPr>
+        <w:t xml:space="preserve"> anos</w:t>
+      </w:r>
+    </w:p>
+    <w:p>
+      <w:pPr>
+        <w:spacing w:line="360" w:lineRule="auto"/>
+        <w:rPr>
+          <w:rFonts w:ascii="Verdana" w:hAnsi="Verdana"/>
+          <w:b/>
+          <w:u w:val="single"/>
+        </w:rPr>
+      </w:pPr>
+      <w:r>
+        <w:rPr>
+          <w:rFonts w:ascii="Verdana" w:hAnsi="Verdana"/>
+          <w:b/>
+          <w:u w:val="single"/>
+        </w:rPr>
+        <w:t>ESCOLARIDADE</w:t>
+      </w:r>
+    </w:p>
+    <w:p>
+      <w:pPr>
+        <w:spacing w:line="360" w:lineRule="auto"/>
+        <w:rPr>
+          <w:rFonts w:ascii="Verdana" w:hAnsi="Verdana"/>
+        </w:rPr>
+      </w:pPr>
+      <w:r>
+        <w:rPr>
+          <w:rFonts w:ascii="Verdana" w:hAnsi="Verdana"/>
+        </w:rPr>
+        <w:t>Ciência da Computação</w:t>
+      </w:r>
+    </w:p>
+    <w:p>
+      <w:pPr>
+        <w:spacing w:line="360" w:lineRule="auto"/>
+        <w:rPr>
+          <w:rFonts w:ascii="Verdana" w:hAnsi="Verdana"/>
+        </w:rPr>
+      </w:pPr>
+      <w:r>
+        <w:rPr>
+          <w:rFonts w:ascii="Verdana" w:hAnsi="Verdana"/>
+        </w:rPr>
+        <w:t>FACULDADE: UFPE – PE - Brasil                        – Conclusão: 1989</w:t>
+      </w:r>
+    </w:p>
+    <w:p>
+      <w:pPr>
+        <w:rPr>
+          <w:rFonts w:ascii="Verdana" w:hAnsi="Verdana"/>
+        </w:rPr>
+      </w:pPr>
+      <w:r>
+        <w:rPr>
+          <w:rFonts w:ascii="Verdana" w:hAnsi="Verdana"/>
+          <w:b/>
+          <w:u w:val="single"/>
+        </w:rPr>
+        <w:t>IDIOMAS</w:t>
+      </w:r>
+    </w:p>
+    <w:p>
+      <w:pPr>
+        <w:rPr>
+          <w:rFonts w:ascii="Verdana" w:hAnsi="Verdana"/>
+          <w:color w:val="000000"/>
+        </w:rPr>
+      </w:pPr>
+      <w:proofErr w:type="gramStart"/>
+      <w:r>
+        <w:rPr>
+          <w:rFonts w:ascii="Verdana" w:hAnsi="Verdana"/>
+          <w:iCs/>
+          <w:color w:val="000000"/>
+        </w:rPr>
+        <w:t>Inglês</w:t>
+      </w:r>
+      <w:r>
+        <w:rPr>
+          <w:rFonts w:ascii="Verdana" w:hAnsi="Verdana"/>
+          <w:color w:val="000000"/>
+        </w:rPr>
+        <w:t xml:space="preserve"> :</w:t>
+      </w:r>
+      <w:proofErr w:type="gramEnd"/>
+      <w:r>
+        <w:rPr>
+          <w:rFonts w:ascii="Verdana" w:hAnsi="Verdana"/>
+          <w:color w:val="000000"/>
+        </w:rPr>
+        <w:t xml:space="preserve"> Avançado (total fluência)</w:t>
+      </w:r>
+    </w:p>
+    <w:p>
+      <w:pPr>
+        <w:rPr>
+          <w:rFonts w:ascii="Verdana" w:hAnsi="Verdana"/>
+        </w:rPr>
+      </w:pPr>
+      <w:proofErr w:type="gramStart"/>
+      <w:r>
+        <w:rPr>
+          <w:rFonts w:ascii="Verdana" w:hAnsi="Verdana"/>
+          <w:color w:val="000000"/>
+        </w:rPr>
+        <w:t>Espanhol :</w:t>
+      </w:r>
+      <w:proofErr w:type="gramEnd"/>
+      <w:r>
+        <w:rPr>
+          <w:rFonts w:ascii="Verdana" w:hAnsi="Verdana"/>
+          <w:color w:val="000000"/>
+        </w:rPr>
+        <w:t xml:space="preserve"> Intermediário</w:t>
+      </w:r>
+    </w:p>
+    <w:p>
+      <w:pPr>
+        <w:rPr>
+          <w:rFonts w:ascii="Verdana" w:hAnsi="Verdana"/>
+          <w:b/>
+          <w:u w:val="single"/>
+        </w:rPr>
+      </w:pPr>
+    </w:p>
+    <w:p>
+      <w:pPr>
+        <w:rPr>
+          <w:rFonts w:ascii="Verdana" w:hAnsi="Verdana"/>
+          <w:b/>
+          <w:u w:val="single"/>
+        </w:rPr>
+      </w:pPr>
+      <w:r>
+        <w:rPr>
+          <w:rFonts w:ascii="Verdana" w:hAnsi="Verdana"/>
+          <w:b/>
+          <w:u w:val="single"/>
+        </w:rPr>
+        <w:t>Principais qualificações</w:t>
+      </w:r>
+    </w:p>
+    <w:p>
+      <w:pPr>
+        <w:ind w:right="664"/>
+        <w:jc w:val="both"/>
+        <w:rPr>
+          <w:rFonts w:ascii="Verdana" w:hAnsi="Verdana"/>
+        </w:rPr>
+      </w:pPr>
+      <w:r>
+        <w:rPr>
+          <w:rFonts w:ascii="Verdana" w:hAnsi="Verdana"/>
+        </w:rPr>
+        <w:t>Profundo</w:t>
+      </w:r>
+      <w:r>
+        <w:rPr>
+          <w:rFonts w:ascii="Verdana" w:hAnsi="Verdana"/>
+        </w:rPr>
+        <w:t>s</w:t>
+      </w:r>
+      <w:r>
+        <w:rPr>
+          <w:rFonts w:ascii="Verdana" w:hAnsi="Verdana"/>
+        </w:rPr>
+        <w:t xml:space="preserve"> conhecimento</w:t>
+      </w:r>
+      <w:r>
+        <w:rPr>
+          <w:rFonts w:ascii="Verdana" w:hAnsi="Verdana"/>
+        </w:rPr>
+        <w:t>s</w:t>
+      </w:r>
+      <w:r>
+        <w:rPr>
+          <w:rFonts w:ascii="Verdana" w:hAnsi="Verdana"/>
+        </w:rPr>
+        <w:t xml:space="preserve"> de TIC, gestão </w:t>
+      </w:r>
+      <w:r>
+        <w:rPr>
+          <w:rFonts w:ascii="Verdana" w:hAnsi="Verdana"/>
+        </w:rPr>
+        <w:t>de recursos de TI, integração de soluções.</w:t>
+      </w:r>
+      <w:r>
+        <w:rPr>
+          <w:rFonts w:ascii="Verdana" w:hAnsi="Verdana"/>
+        </w:rPr>
+        <w:t xml:space="preserve"> </w:t>
+      </w:r>
+      <w:r>
+        <w:rPr>
+          <w:rFonts w:ascii="Verdana" w:hAnsi="Verdana"/>
+        </w:rPr>
+        <w:t>Forte atuação na área comercial de soluções de TI envolvendo desde software aplicativo (ERP, BI, gestão de processos), serviços de consultoria, produtos e soluções de infraestrutura</w:t>
+      </w:r>
+      <w:r>
+        <w:rPr>
+          <w:rFonts w:ascii="Verdana" w:hAnsi="Verdana"/>
+        </w:rPr>
+        <w:t xml:space="preserve"> de </w:t>
+      </w:r>
+      <w:r>
+        <w:rPr>
+          <w:rFonts w:ascii="Verdana" w:hAnsi="Verdana"/>
+        </w:rPr>
+        <w:t xml:space="preserve">hardware de </w:t>
+      </w:r>
+      <w:r>
+        <w:rPr>
+          <w:rFonts w:ascii="Verdana" w:hAnsi="Verdana"/>
+        </w:rPr>
+        <w:t>TI</w:t>
+      </w:r>
+      <w:r>
+        <w:rPr>
+          <w:rFonts w:ascii="Verdana" w:hAnsi="Verdana"/>
+        </w:rPr>
+        <w:t>.</w:t>
+      </w:r>
+      <w:r>
+        <w:rPr>
+          <w:rFonts w:ascii="Verdana" w:hAnsi="Verdana"/>
+        </w:rPr>
+        <w:t xml:space="preserve"> Experiência na gestão de equipes de vendas com forte liderança e resultados comprovados em carteira de pedidos de mais de R$ 10 mil</w:t>
+      </w:r>
+      <w:r>
+        <w:rPr>
+          <w:rFonts w:ascii="Verdana" w:hAnsi="Verdana"/>
+        </w:rPr>
+        <w:t>hões de reais de faturamento de</w:t>
+      </w:r>
+      <w:r>
+        <w:rPr>
+          <w:rFonts w:ascii="Verdana" w:hAnsi="Verdana"/>
+        </w:rPr>
+        <w:t>, produtos</w:t>
+      </w:r>
+      <w:r>
+        <w:rPr>
+          <w:rFonts w:ascii="Verdana" w:hAnsi="Verdana"/>
+        </w:rPr>
+        <w:t>, soluções</w:t>
+      </w:r>
+      <w:r>
+        <w:rPr>
+          <w:rFonts w:ascii="Verdana" w:hAnsi="Verdana"/>
+        </w:rPr>
+        <w:t xml:space="preserve"> e serviços.</w:t>
+      </w:r>
+      <w:r>
+        <w:rPr>
+          <w:rFonts w:ascii="Verdana" w:hAnsi="Verdana"/>
+        </w:rPr>
+        <w:t xml:space="preserve"> Grande capacidade de </w:t>
+      </w:r>
+      <w:r>
+        <w:rPr>
+          <w:rFonts w:ascii="Verdana" w:hAnsi="Verdana"/>
+        </w:rPr>
+        <w:t>liderança, coaching</w:t>
+      </w:r>
+      <w:r>
+        <w:rPr>
+          <w:rFonts w:ascii="Verdana" w:hAnsi="Verdana"/>
+        </w:rPr>
+        <w:t xml:space="preserve"> e desenvolvimento de equipes com formação de times de excelente performance. Vasto conhecimento e experiência em gerência de empresas </w:t>
+      </w:r>
+      <w:r>
+        <w:rPr>
+          <w:rFonts w:ascii="Verdana" w:hAnsi="Verdana"/>
+        </w:rPr>
+        <w:t>multinacionais com reportes direto a matrizes fora do Brasil. Total conhecimento do processo de vendas centrada no cliente</w:t>
+      </w:r>
+      <w:r>
+        <w:rPr>
+          <w:rFonts w:ascii="Verdana" w:hAnsi="Verdana"/>
+        </w:rPr>
+        <w:t>.</w:t>
+      </w:r>
+    </w:p>
+    <w:p>
+      <w:pPr>
+        <w:rPr>
+          <w:rFonts w:ascii="Verdana" w:hAnsi="Verdana"/>
+          <w:b/>
+          <w:u w:val="single"/>
+        </w:rPr>
+      </w:pPr>
+    </w:p>
+    <w:p>
+      <w:pPr>
+        <w:rPr>
+          <w:rFonts w:ascii="Verdana" w:hAnsi="Verdana"/>
+          <w:b/>
+          <w:u w:val="single"/>
+        </w:rPr>
+      </w:pPr>
+      <w:r>
+        <w:rPr>
+          <w:rFonts w:ascii="Verdana" w:hAnsi="Verdana"/>
+          <w:b/>
+          <w:u w:val="single"/>
+        </w:rPr>
+        <w:t xml:space="preserve">EXPERIÊNCIA PROFISSIONAL </w:t>
+      </w:r>
+    </w:p>
+    <w:p>
+      <w:pPr>
+        <w:rPr>
+          <w:rFonts w:ascii="Verdana" w:hAnsi="Verdana"/>
+          <w:b/>
+          <w:bCs/>
+        </w:rPr>
+      </w:pPr>
+    </w:p>
+    <w:p>
+      <w:pPr>
+        <w:jc w:val="both"/>
+        <w:rPr>
+          <w:rFonts w:ascii="Verdana" w:hAnsi="Verdana" w:cs="Arial"/>
+        </w:rPr>
+      </w:pPr>
+      <w:r>
+        <w:rPr>
+          <w:rFonts w:ascii="Verdana" w:hAnsi="Verdana" w:cs="Arial"/>
+          <w:b/>
+        </w:rPr>
+        <w:t>Edax Ltda</w:t>
+      </w:r>
+      <w:r>
+        <w:rPr>
+          <w:rFonts w:ascii="Verdana" w:hAnsi="Verdana" w:cs="Arial"/>
+        </w:rPr>
+        <w:t xml:space="preserve"> - </w:t>
+      </w:r>
+      <w:r>
+        <w:rPr>
+          <w:rFonts w:ascii="Verdana" w:hAnsi="Verdana" w:cs="Arial"/>
+        </w:rPr>
+        <w:t>10</w:t>
+      </w:r>
+      <w:r>
+        <w:rPr>
+          <w:rFonts w:ascii="Verdana" w:hAnsi="Verdana" w:cs="Arial"/>
+        </w:rPr>
+        <w:t>/</w:t>
+      </w:r>
+      <w:r>
+        <w:rPr>
+          <w:rFonts w:ascii="Verdana" w:hAnsi="Verdana" w:cs="Arial"/>
+        </w:rPr>
+        <w:t>2016</w:t>
+      </w:r>
+      <w:r>
+        <w:rPr>
+          <w:rFonts w:ascii="Verdana" w:hAnsi="Verdana" w:cs="Arial"/>
+        </w:rPr>
+        <w:t xml:space="preserve"> – </w:t>
+      </w:r>
+      <w:r>
+        <w:rPr>
+          <w:rFonts w:ascii="Verdana" w:hAnsi="Verdana" w:cs="Arial"/>
+        </w:rPr>
+        <w:t>9/2017</w:t>
+      </w:r>
       <w:r>
         <w:rPr>
           <w:rFonts w:ascii="Verdana" w:hAnsi="Verdana" w:cs="Arial"/>
@@ -2181,21 +2159,7 @@
         <w:rPr>
           <w:rFonts w:ascii="Verdana" w:hAnsi="Verdana" w:cs="Arial"/>
         </w:rPr>
-        <w:t xml:space="preserve">Defesa dos produtos de </w:t>
-      </w:r>
-      <w:proofErr w:type="spellStart"/>
-      <w:r>
-        <w:rPr>
-          <w:rFonts w:ascii="Verdana" w:hAnsi="Verdana" w:cs="Arial"/>
-        </w:rPr>
-        <w:t>georreferenciamento</w:t>
-      </w:r>
-      <w:proofErr w:type="spellEnd"/>
-      <w:r>
-        <w:rPr>
-          <w:rFonts w:ascii="Verdana" w:hAnsi="Verdana" w:cs="Arial"/>
-        </w:rPr>
-        <w:t xml:space="preserve"> para área agrícola e logística</w:t>
+        <w:t>Defesa dos produtos de georreferenciamento para área agrícola e logística</w:t>
       </w:r>
     </w:p>
     <w:p>

</xml_diff>